<commit_message>
Completando historia de usuario, abstraccion de principlaes clases del punto 3 y 4.
Se completa la historia de usuario del punto 4. Se identifica la principales clase en diagrama dia y su correspondiente codificación en processing de los puntos 3 y 4.
</commit_message>
<xml_diff>
--- a/Trabajo Práctico Nº2_FPOO_Flores_Milagros.docx
+++ b/Trabajo Práctico Nº2_FPOO_Flores_Milagros.docx
@@ -1206,19 +1206,7 @@
               <w:rPr>
                 <w:lang w:val="es-ES"/>
               </w:rPr>
-              <w:t xml:space="preserve">a cara del dado cuando este </w:t>
-            </w:r>
-            <w:r>
-              <w:rPr>
-                <w:lang w:val="es-ES"/>
-              </w:rPr>
-              <w:t>está</w:t>
-            </w:r>
-            <w:r>
-              <w:rPr>
-                <w:lang w:val="es-ES"/>
-              </w:rPr>
-              <w:t xml:space="preserve"> </w:t>
+              <w:t xml:space="preserve">a cara del dado cuando este está </w:t>
             </w:r>
             <w:r>
               <w:rPr>
@@ -1711,13 +1699,7 @@
               <w:rPr>
                 <w:lang w:val="es-ES"/>
               </w:rPr>
-              <w:t xml:space="preserve">or, quiero observar </w:t>
-            </w:r>
-            <w:r>
-              <w:rPr>
-                <w:lang w:val="es-ES"/>
-              </w:rPr>
-              <w:t>los diferentes objetos del juego Frogger con sus respectivas ubicaciones y posiciones.</w:t>
+              <w:t>or, quiero observar los diferentes objetos del juego Frogger con sus respectivas ubicaciones y posiciones.</w:t>
             </w:r>
           </w:p>
         </w:tc>
@@ -1764,13 +1746,7 @@
               <w:rPr>
                 <w:lang w:val="es-ES"/>
               </w:rPr>
-              <w:t>El jugador debe visualiz</w:t>
-            </w:r>
-            <w:r>
-              <w:rPr>
-                <w:lang w:val="es-ES"/>
-              </w:rPr>
-              <w:t>ar los diferentes objetos</w:t>
+              <w:t>El jugador debe visualizar los diferentes objetos</w:t>
             </w:r>
           </w:p>
           <w:p>
@@ -1881,8 +1857,6 @@
         </w:rPr>
         <w:t>encia para que la nave dispare</w:t>
       </w:r>
-      <w:bookmarkStart w:id="0" w:name="_GoBack"/>
-      <w:bookmarkEnd w:id="0"/>
       <w:r>
         <w:rPr>
           <w:lang w:val="es-AR"/>
@@ -2029,6 +2003,12 @@
               </w:rPr>
               <w:t xml:space="preserve"> </w:t>
             </w:r>
+            <w:r>
+              <w:rPr>
+                <w:lang w:val="es-ES"/>
+              </w:rPr>
+              <w:t>Construcción del escenario, aplicación de interfaces y dependencia.</w:t>
+            </w:r>
           </w:p>
         </w:tc>
       </w:tr>
@@ -2226,6 +2206,9 @@
           </w:tcPr>
           <w:p>
             <w:pPr>
+              <w:tabs>
+                <w:tab w:val="left" w:pos="1690"/>
+              </w:tabs>
               <w:rPr>
                 <w:b/>
                 <w:lang w:val="es-ES"/>
@@ -2237,6 +2220,18 @@
                 <w:lang w:val="es-ES"/>
               </w:rPr>
               <w:t xml:space="preserve">Descripción: </w:t>
+            </w:r>
+            <w:r>
+              <w:rPr>
+                <w:lang w:val="es-ES"/>
+              </w:rPr>
+              <w:t>Como jugador, quiero observar el escenario, ubi</w:t>
+            </w:r>
+            <w:r>
+              <w:rPr>
+                <w:lang w:val="es-ES"/>
+              </w:rPr>
+              <w:t>cación del enemigo, el asteroide y que la nave pueda moverse y disparar.</w:t>
             </w:r>
           </w:p>
         </w:tc>
@@ -2277,18 +2272,99 @@
           <w:p>
             <w:pPr>
               <w:rPr>
-                <w:b/>
-                <w:lang w:val="es-ES"/>
-              </w:rPr>
-            </w:pPr>
-          </w:p>
-          <w:p>
-            <w:pPr>
-              <w:rPr>
-                <w:b/>
-                <w:lang w:val="es-ES"/>
-              </w:rPr>
-            </w:pPr>
+                <w:lang w:val="es-ES"/>
+              </w:rPr>
+            </w:pPr>
+            <w:r>
+              <w:rPr>
+                <w:lang w:val="es-ES"/>
+              </w:rPr>
+              <w:t>El jugador se mueve en la</w:t>
+            </w:r>
+            <w:r>
+              <w:rPr>
+                <w:lang w:val="es-ES"/>
+              </w:rPr>
+              <w:t>s</w:t>
+            </w:r>
+            <w:r>
+              <w:rPr>
+                <w:lang w:val="es-ES"/>
+              </w:rPr>
+              <w:t xml:space="preserve"> 8 direcciones</w:t>
+            </w:r>
+          </w:p>
+          <w:p>
+            <w:pPr>
+              <w:rPr>
+                <w:lang w:val="es-ES"/>
+              </w:rPr>
+            </w:pPr>
+          </w:p>
+          <w:p>
+            <w:pPr>
+              <w:rPr>
+                <w:lang w:val="es-ES"/>
+              </w:rPr>
+            </w:pPr>
+            <w:r>
+              <w:rPr>
+                <w:lang w:val="es-ES"/>
+              </w:rPr>
+              <w:t xml:space="preserve">El </w:t>
+            </w:r>
+            <w:bookmarkStart w:id="0" w:name="_GoBack"/>
+            <w:bookmarkEnd w:id="0"/>
+            <w:r>
+              <w:rPr>
+                <w:lang w:val="es-ES"/>
+              </w:rPr>
+              <w:t xml:space="preserve">asteroide </w:t>
+            </w:r>
+            <w:r>
+              <w:rPr>
+                <w:lang w:val="es-ES"/>
+              </w:rPr>
+              <w:t xml:space="preserve">y el enemigo </w:t>
+            </w:r>
+            <w:r>
+              <w:rPr>
+                <w:lang w:val="es-ES"/>
+              </w:rPr>
+              <w:t>se mueve horizontalmente</w:t>
+            </w:r>
+          </w:p>
+          <w:p>
+            <w:pPr>
+              <w:tabs>
+                <w:tab w:val="left" w:pos="3490"/>
+              </w:tabs>
+              <w:rPr>
+                <w:b/>
+                <w:lang w:val="es-ES"/>
+              </w:rPr>
+            </w:pPr>
+            <w:r>
+              <w:rPr>
+                <w:b/>
+                <w:lang w:val="es-ES"/>
+              </w:rPr>
+              <w:tab/>
+            </w:r>
+          </w:p>
+          <w:p>
+            <w:pPr>
+              <w:rPr>
+                <w:b/>
+                <w:lang w:val="es-ES"/>
+              </w:rPr>
+            </w:pPr>
+            <w:r>
+              <w:rPr>
+                <w:lang w:val="es-ES"/>
+              </w:rPr>
+              <w:t>El jugador debe disparar</w:t>
+            </w:r>
           </w:p>
         </w:tc>
       </w:tr>
@@ -2825,6 +2901,7 @@
   <w:style w:type="character" w:default="1" w:styleId="Fuentedeprrafopredeter">
     <w:name w:val="Default Paragraph Font"/>
     <w:uiPriority w:val="1"/>
+    <w:semiHidden/>
     <w:unhideWhenUsed/>
   </w:style>
   <w:style w:type="table" w:default="1" w:styleId="Tablanormal">

</xml_diff>